<commit_message>
Add functionality: play music in auto-play braodcast
</commit_message>
<xml_diff>
--- a/project resource/会议记录模板.docx
+++ b/project resource/会议记录模板.docx
@@ -47,7 +47,6 @@
     <w:p>
       <w:pPr>
         <w:rPr>
-          <w:rFonts w:hint="eastAsia"/>
           <w:b/>
         </w:rPr>
       </w:pPr>
@@ -82,16 +81,7 @@
           <w:rFonts w:hint="eastAsia"/>
           <w:b/>
         </w:rPr>
-        <w:t>list</w:t>
-      </w:r>
-      <w:bookmarkStart w:id="0" w:name="_GoBack"/>
-      <w:bookmarkEnd w:id="0"/>
-      <w:r>
-        <w:rPr>
-          <w:rFonts w:hint="eastAsia"/>
-          <w:b/>
-        </w:rPr>
-        <w:t>）</w:t>
+        <w:t>list）</w:t>
       </w:r>
     </w:p>
     <w:p>
@@ -210,6 +200,7 @@
         </w:rPr>
         <w:t>请使用模板，尽量在电脑上写，写完后发到</w:t>
       </w:r>
+      <w:bookmarkStart w:id="0" w:name="_GoBack"/>
       <w:proofErr w:type="gramStart"/>
       <w:r>
         <w:rPr>
@@ -218,6 +209,7 @@
         </w:rPr>
         <w:t>微信群</w:t>
       </w:r>
+      <w:bookmarkEnd w:id="0"/>
       <w:proofErr w:type="gramEnd"/>
       <w:r>
         <w:rPr>
@@ -1328,7 +1320,13 @@
               <w:t>第二部分列举需要改进的工作。</w:t>
             </w:r>
           </w:p>
-          <w:p/>
+          <w:p>
+            <w:pPr>
+              <w:rPr>
+                <w:rFonts w:hint="eastAsia"/>
+              </w:rPr>
+            </w:pPr>
+          </w:p>
           <w:p>
             <w:r>
               <w:rPr>

</xml_diff>